<commit_message>
table and modification on the report
</commit_message>
<xml_diff>
--- a/Deposer par Moodle/Semaine 3/GRP-6 SEM-3-Rapport.docx
+++ b/Deposer par Moodle/Semaine 3/GRP-6 SEM-3-Rapport.docx
@@ -4648,25 +4648,61 @@
         </w:rPr>
         <w:t>Bibliothèques</w:t>
       </w:r>
-      <w:bookmarkStart w:id="17" w:name="_GoBack"/>
       <w:bookmarkEnd w:id="16"/>
+    </w:p>
+    <w:p>
+      <w:pPr>
+        <w:pStyle w:val="Heading1"/>
+        <w:rPr>
+          <w:color w:val="ED7D31" w:themeColor="accent2"/>
+        </w:rPr>
+      </w:pPr>
+      <w:bookmarkStart w:id="17" w:name="_Toc30960728"/>
+      <w:r>
+        <w:rPr>
+          <w:color w:val="ED7D31" w:themeColor="accent2"/>
+        </w:rPr>
+        <w:t>Partie Hardware</w:t>
+      </w:r>
       <w:bookmarkEnd w:id="17"/>
     </w:p>
     <w:p>
       <w:pPr>
+        <w:pStyle w:val="Heading2"/>
+        <w:rPr>
+          <w:color w:val="ED7D31" w:themeColor="accent2"/>
+        </w:rPr>
+      </w:pPr>
+      <w:bookmarkStart w:id="18" w:name="_Toc30960729"/>
+      <w:r>
+        <w:rPr>
+          <w:color w:val="ED7D31" w:themeColor="accent2"/>
+        </w:rPr>
+        <w:t>Serveur</w:t>
+      </w:r>
+      <w:bookmarkEnd w:id="18"/>
+    </w:p>
+    <w:p>
+      <w:pPr>
         <w:pStyle w:val="Heading1"/>
         <w:rPr>
           <w:color w:val="ED7D31" w:themeColor="accent2"/>
         </w:rPr>
       </w:pPr>
-      <w:bookmarkStart w:id="18" w:name="_Toc30960728"/>
-      <w:r>
-        <w:rPr>
-          <w:color w:val="ED7D31" w:themeColor="accent2"/>
-        </w:rPr>
-        <w:t>Partie Hardware</w:t>
-      </w:r>
-      <w:bookmarkEnd w:id="18"/>
+      <w:bookmarkStart w:id="19" w:name="_Toc30960730"/>
+      <w:r>
+        <w:rPr>
+          <w:color w:val="ED7D31" w:themeColor="accent2"/>
+        </w:rPr>
+        <w:t>Partie Administrateur</w:t>
+      </w:r>
+      <w:r>
+        <w:rPr>
+          <w:color w:val="ED7D31" w:themeColor="accent2"/>
+        </w:rPr>
+        <w:t xml:space="preserve"> du site</w:t>
+      </w:r>
+      <w:bookmarkEnd w:id="19"/>
     </w:p>
     <w:p>
       <w:pPr>
@@ -4675,14 +4711,30 @@
           <w:color w:val="ED7D31" w:themeColor="accent2"/>
         </w:rPr>
       </w:pPr>
-      <w:bookmarkStart w:id="19" w:name="_Toc30960729"/>
-      <w:r>
-        <w:rPr>
-          <w:color w:val="ED7D31" w:themeColor="accent2"/>
-        </w:rPr>
-        <w:t>Serveur</w:t>
-      </w:r>
-      <w:bookmarkEnd w:id="19"/>
+      <w:bookmarkStart w:id="20" w:name="_Toc30960731"/>
+      <w:r>
+        <w:rPr>
+          <w:color w:val="ED7D31" w:themeColor="accent2"/>
+        </w:rPr>
+        <w:t>Présentation de la page Dashboard Administrateur</w:t>
+      </w:r>
+      <w:bookmarkEnd w:id="20"/>
+    </w:p>
+    <w:p>
+      <w:pPr>
+        <w:pStyle w:val="Heading2"/>
+        <w:rPr>
+          <w:color w:val="ED7D31" w:themeColor="accent2"/>
+        </w:rPr>
+      </w:pPr>
+      <w:bookmarkStart w:id="21" w:name="_Toc30960732"/>
+      <w:r>
+        <w:rPr>
+          <w:color w:val="ED7D31" w:themeColor="accent2"/>
+        </w:rPr>
+        <w:t>Fonctionnement</w:t>
+      </w:r>
+      <w:bookmarkEnd w:id="21"/>
     </w:p>
     <w:p>
       <w:pPr>
@@ -4691,12 +4743,12 @@
           <w:color w:val="ED7D31" w:themeColor="accent2"/>
         </w:rPr>
       </w:pPr>
-      <w:bookmarkStart w:id="20" w:name="_Toc30960730"/>
-      <w:r>
-        <w:rPr>
-          <w:color w:val="ED7D31" w:themeColor="accent2"/>
-        </w:rPr>
-        <w:t>Partie Administrateur</w:t>
+      <w:bookmarkStart w:id="22" w:name="_Toc30960733"/>
+      <w:r>
+        <w:rPr>
+          <w:color w:val="ED7D31" w:themeColor="accent2"/>
+        </w:rPr>
+        <w:t>Partie publique</w:t>
       </w:r>
       <w:r>
         <w:rPr>
@@ -4704,7 +4756,13 @@
         </w:rPr>
         <w:t xml:space="preserve"> du site</w:t>
       </w:r>
-      <w:bookmarkEnd w:id="20"/>
+      <w:bookmarkEnd w:id="22"/>
+      <w:r>
+        <w:rPr>
+          <w:color w:val="ED7D31" w:themeColor="accent2"/>
+        </w:rPr>
+        <w:t xml:space="preserve"> </w:t>
+      </w:r>
     </w:p>
     <w:p>
       <w:pPr>
@@ -4713,14 +4771,14 @@
           <w:color w:val="ED7D31" w:themeColor="accent2"/>
         </w:rPr>
       </w:pPr>
-      <w:bookmarkStart w:id="21" w:name="_Toc30960731"/>
+      <w:bookmarkStart w:id="23" w:name="_Toc30960734"/>
       <w:r>
         <w:rPr>
           <w:color w:val="ED7D31" w:themeColor="accent2"/>
         </w:rPr>
         <w:t>Présentation de la page Dashboard Administrateur</w:t>
       </w:r>
-      <w:bookmarkEnd w:id="21"/>
+      <w:bookmarkEnd w:id="23"/>
     </w:p>
     <w:p>
       <w:pPr>
@@ -4729,14 +4787,14 @@
           <w:color w:val="ED7D31" w:themeColor="accent2"/>
         </w:rPr>
       </w:pPr>
-      <w:bookmarkStart w:id="22" w:name="_Toc30960732"/>
+      <w:bookmarkStart w:id="24" w:name="_Toc30960735"/>
       <w:r>
         <w:rPr>
           <w:color w:val="ED7D31" w:themeColor="accent2"/>
         </w:rPr>
         <w:t>Fonctionnement</w:t>
       </w:r>
-      <w:bookmarkEnd w:id="22"/>
+      <w:bookmarkEnd w:id="24"/>
     </w:p>
     <w:p>
       <w:pPr>
@@ -4745,26 +4803,46 @@
           <w:color w:val="ED7D31" w:themeColor="accent2"/>
         </w:rPr>
       </w:pPr>
-      <w:bookmarkStart w:id="23" w:name="_Toc30960733"/>
-      <w:r>
-        <w:rPr>
-          <w:color w:val="ED7D31" w:themeColor="accent2"/>
-        </w:rPr>
-        <w:t>Partie publique</w:t>
-      </w:r>
-      <w:r>
-        <w:rPr>
-          <w:color w:val="ED7D31" w:themeColor="accent2"/>
-        </w:rPr>
-        <w:t xml:space="preserve"> du site</w:t>
-      </w:r>
-      <w:bookmarkEnd w:id="23"/>
-      <w:r>
-        <w:rPr>
-          <w:color w:val="ED7D31" w:themeColor="accent2"/>
-        </w:rPr>
-        <w:t xml:space="preserve"> </w:t>
-      </w:r>
+      <w:bookmarkStart w:id="25" w:name="_Toc30960736"/>
+      <w:r>
+        <w:rPr>
+          <w:color w:val="ED7D31" w:themeColor="accent2"/>
+        </w:rPr>
+        <w:t>Contenue du site</w:t>
+      </w:r>
+      <w:bookmarkEnd w:id="25"/>
+    </w:p>
+    <w:p>
+      <w:pPr>
+        <w:pStyle w:val="Heading1"/>
+        <w:rPr>
+          <w:color w:val="ED7D31" w:themeColor="accent2"/>
+        </w:rPr>
+      </w:pPr>
+      <w:bookmarkStart w:id="26" w:name="_Toc30960737"/>
+      <w:r>
+        <w:rPr>
+          <w:color w:val="ED7D31" w:themeColor="accent2"/>
+        </w:rPr>
+        <w:t>Membres du projet</w:t>
+      </w:r>
+      <w:bookmarkEnd w:id="26"/>
+    </w:p>
+    <w:p>
+      <w:pPr>
+        <w:pStyle w:val="Heading1"/>
+        <w:rPr>
+          <w:color w:val="ED7D31" w:themeColor="accent2"/>
+        </w:rPr>
+      </w:pPr>
+      <w:bookmarkStart w:id="27" w:name="_Toc30960738"/>
+      <w:r>
+        <w:rPr>
+          <w:color w:val="ED7D31" w:themeColor="accent2"/>
+        </w:rPr>
+        <w:t>Organisation du travail</w:t>
+      </w:r>
+      <w:bookmarkEnd w:id="27"/>
     </w:p>
     <w:p>
       <w:pPr>
@@ -4773,14 +4851,30 @@
           <w:color w:val="ED7D31" w:themeColor="accent2"/>
         </w:rPr>
       </w:pPr>
-      <w:bookmarkStart w:id="24" w:name="_Toc30960734"/>
-      <w:r>
-        <w:rPr>
-          <w:color w:val="ED7D31" w:themeColor="accent2"/>
-        </w:rPr>
-        <w:t>Présentation de la page Dashboard Administrateur</w:t>
-      </w:r>
-      <w:bookmarkEnd w:id="24"/>
+      <w:bookmarkStart w:id="28" w:name="_Toc30960739"/>
+      <w:r>
+        <w:rPr>
+          <w:color w:val="ED7D31" w:themeColor="accent2"/>
+        </w:rPr>
+        <w:t>Partage de fichiers</w:t>
+      </w:r>
+      <w:bookmarkEnd w:id="28"/>
+    </w:p>
+    <w:p>
+      <w:pPr>
+        <w:pStyle w:val="Heading1"/>
+        <w:rPr>
+          <w:color w:val="ED7D31" w:themeColor="accent2"/>
+        </w:rPr>
+      </w:pPr>
+      <w:bookmarkStart w:id="29" w:name="_Toc30960740"/>
+      <w:r>
+        <w:rPr>
+          <w:color w:val="ED7D31" w:themeColor="accent2"/>
+        </w:rPr>
+        <w:t>Partie réseaux</w:t>
+      </w:r>
+      <w:bookmarkEnd w:id="29"/>
     </w:p>
     <w:p>
       <w:pPr>
@@ -4789,110 +4883,14 @@
           <w:color w:val="ED7D31" w:themeColor="accent2"/>
         </w:rPr>
       </w:pPr>
-      <w:bookmarkStart w:id="25" w:name="_Toc30960735"/>
-      <w:r>
-        <w:rPr>
-          <w:color w:val="ED7D31" w:themeColor="accent2"/>
-        </w:rPr>
-        <w:t>Fonctionnement</w:t>
-      </w:r>
-      <w:bookmarkEnd w:id="25"/>
-    </w:p>
-    <w:p>
-      <w:pPr>
-        <w:pStyle w:val="Heading1"/>
-        <w:rPr>
-          <w:color w:val="ED7D31" w:themeColor="accent2"/>
-        </w:rPr>
-      </w:pPr>
-      <w:bookmarkStart w:id="26" w:name="_Toc30960736"/>
-      <w:r>
-        <w:rPr>
-          <w:color w:val="ED7D31" w:themeColor="accent2"/>
-        </w:rPr>
-        <w:t>Contenue du site</w:t>
-      </w:r>
-      <w:bookmarkEnd w:id="26"/>
-    </w:p>
-    <w:p>
-      <w:pPr>
-        <w:pStyle w:val="Heading1"/>
-        <w:rPr>
-          <w:color w:val="ED7D31" w:themeColor="accent2"/>
-        </w:rPr>
-      </w:pPr>
-      <w:bookmarkStart w:id="27" w:name="_Toc30960737"/>
-      <w:r>
-        <w:rPr>
-          <w:color w:val="ED7D31" w:themeColor="accent2"/>
-        </w:rPr>
-        <w:t>Membres du projet</w:t>
-      </w:r>
-      <w:bookmarkEnd w:id="27"/>
-    </w:p>
-    <w:p>
-      <w:pPr>
-        <w:pStyle w:val="Heading1"/>
-        <w:rPr>
-          <w:color w:val="ED7D31" w:themeColor="accent2"/>
-        </w:rPr>
-      </w:pPr>
-      <w:bookmarkStart w:id="28" w:name="_Toc30960738"/>
-      <w:r>
-        <w:rPr>
-          <w:color w:val="ED7D31" w:themeColor="accent2"/>
-        </w:rPr>
-        <w:t>Organisation du travail</w:t>
-      </w:r>
-      <w:bookmarkEnd w:id="28"/>
-    </w:p>
-    <w:p>
-      <w:pPr>
-        <w:pStyle w:val="Heading2"/>
-        <w:rPr>
-          <w:color w:val="ED7D31" w:themeColor="accent2"/>
-        </w:rPr>
-      </w:pPr>
-      <w:bookmarkStart w:id="29" w:name="_Toc30960739"/>
-      <w:r>
-        <w:rPr>
-          <w:color w:val="ED7D31" w:themeColor="accent2"/>
-        </w:rPr>
-        <w:t>Partage de fichiers</w:t>
-      </w:r>
-      <w:bookmarkEnd w:id="29"/>
-    </w:p>
-    <w:p>
-      <w:pPr>
-        <w:pStyle w:val="Heading1"/>
-        <w:rPr>
-          <w:color w:val="ED7D31" w:themeColor="accent2"/>
-        </w:rPr>
-      </w:pPr>
-      <w:bookmarkStart w:id="30" w:name="_Toc30960740"/>
-      <w:r>
-        <w:rPr>
-          <w:color w:val="ED7D31" w:themeColor="accent2"/>
-        </w:rPr>
-        <w:t>Partie réseaux</w:t>
+      <w:bookmarkStart w:id="30" w:name="_Toc30960741"/>
+      <w:r>
+        <w:rPr>
+          <w:color w:val="ED7D31" w:themeColor="accent2"/>
+        </w:rPr>
+        <w:t>Accès au site Internet</w:t>
       </w:r>
       <w:bookmarkEnd w:id="30"/>
-    </w:p>
-    <w:p>
-      <w:pPr>
-        <w:pStyle w:val="Heading2"/>
-        <w:rPr>
-          <w:color w:val="ED7D31" w:themeColor="accent2"/>
-        </w:rPr>
-      </w:pPr>
-      <w:bookmarkStart w:id="31" w:name="_Toc30960741"/>
-      <w:r>
-        <w:rPr>
-          <w:color w:val="ED7D31" w:themeColor="accent2"/>
-        </w:rPr>
-        <w:t>Accès au site Internet</w:t>
-      </w:r>
-      <w:bookmarkEnd w:id="31"/>
     </w:p>
     <w:p>
       <w:pPr>
@@ -4917,7 +4915,7 @@
           <w:color w:val="ED7D31" w:themeColor="accent2"/>
         </w:rPr>
       </w:pPr>
-      <w:bookmarkStart w:id="32" w:name="_Toc30960742"/>
+      <w:bookmarkStart w:id="31" w:name="_Toc30960742"/>
       <w:r>
         <w:rPr>
           <w:color w:val="ED7D31" w:themeColor="accent2"/>
@@ -4925,30 +4923,30 @@
         <w:lastRenderedPageBreak/>
         <w:t>Base de donné</w:t>
       </w:r>
+      <w:bookmarkEnd w:id="31"/>
+    </w:p>
+    <w:p>
+      <w:pPr>
+        <w:pStyle w:val="Heading2"/>
+        <w:rPr>
+          <w:b/>
+          <w:bCs/>
+          <w:color w:val="ED7D31" w:themeColor="accent2"/>
+        </w:rPr>
+      </w:pPr>
+      <w:bookmarkStart w:id="32" w:name="_Toc30960743"/>
+      <w:r>
+        <w:rPr>
+          <w:b/>
+          <w:bCs/>
+          <w:color w:val="ED7D31" w:themeColor="accent2"/>
+        </w:rPr>
+        <w:t>MCD</w:t>
+      </w:r>
       <w:bookmarkEnd w:id="32"/>
     </w:p>
     <w:p>
       <w:pPr>
-        <w:pStyle w:val="Heading2"/>
-        <w:rPr>
-          <w:b/>
-          <w:bCs/>
-          <w:color w:val="ED7D31" w:themeColor="accent2"/>
-        </w:rPr>
-      </w:pPr>
-      <w:bookmarkStart w:id="33" w:name="_Toc30960743"/>
-      <w:r>
-        <w:rPr>
-          <w:b/>
-          <w:bCs/>
-          <w:color w:val="ED7D31" w:themeColor="accent2"/>
-        </w:rPr>
-        <w:t>MCD</w:t>
-      </w:r>
-      <w:bookmarkEnd w:id="33"/>
-    </w:p>
-    <w:p>
-      <w:pPr>
         <w:rPr>
           <w:color w:val="4472C4" w:themeColor="accent5"/>
         </w:rPr>
@@ -4978,53 +4976,6 @@
           <w:color w:val="ED7D31" w:themeColor="accent2"/>
         </w:rPr>
       </w:pPr>
-      <w:r>
-        <w:rPr>
-          <w:noProof/>
-          <w:color w:val="ED7D31" w:themeColor="accent2"/>
-          <w:lang w:eastAsia="fr-CH"/>
-        </w:rPr>
-        <w:drawing>
-          <wp:inline distT="0" distB="0" distL="0" distR="0" wp14:anchorId="4CED5213" wp14:editId="2B4087CC">
-            <wp:extent cx="5760720" cy="5973445"/>
-            <wp:effectExtent l="19050" t="19050" r="11430" b="27305"/>
-            <wp:docPr id="4" name="Picture 4"/>
-            <wp:cNvGraphicFramePr>
-              <a:graphicFrameLocks xmlns:a="http://schemas.openxmlformats.org/drawingml/2006/main" noChangeAspect="1"/>
-            </wp:cNvGraphicFramePr>
-            <a:graphic xmlns:a="http://schemas.openxmlformats.org/drawingml/2006/main">
-              <a:graphicData uri="http://schemas.openxmlformats.org/drawingml/2006/picture">
-                <pic:pic xmlns:pic="http://schemas.openxmlformats.org/drawingml/2006/picture">
-                  <pic:nvPicPr>
-                    <pic:cNvPr id="1" name=""/>
-                    <pic:cNvPicPr/>
-                  </pic:nvPicPr>
-                  <pic:blipFill>
-                    <a:blip r:embed="rId10"/>
-                    <a:stretch>
-                      <a:fillRect/>
-                    </a:stretch>
-                  </pic:blipFill>
-                  <pic:spPr>
-                    <a:xfrm>
-                      <a:off x="0" y="0"/>
-                      <a:ext cx="5760720" cy="5973445"/>
-                    </a:xfrm>
-                    <a:prstGeom prst="rect">
-                      <a:avLst/>
-                    </a:prstGeom>
-                    <a:ln>
-                      <a:solidFill>
-                        <a:schemeClr val="accent5"/>
-                      </a:solidFill>
-                    </a:ln>
-                  </pic:spPr>
-                </pic:pic>
-              </a:graphicData>
-            </a:graphic>
-          </wp:inline>
-        </w:drawing>
-      </w:r>
     </w:p>
     <w:p>
       <w:pPr>
@@ -5347,7 +5298,6 @@
           <w:bCs/>
           <w:color w:val="4472C4" w:themeColor="accent5"/>
         </w:rPr>
-        <w:lastRenderedPageBreak/>
         <w:t>Email</w:t>
       </w:r>
       <w:r>
@@ -5870,23 +5820,13 @@
           <w:color w:val="4472C4" w:themeColor="accent5"/>
         </w:rPr>
       </w:pPr>
-      <w:proofErr w:type="spellStart"/>
-      <w:r>
-        <w:rPr>
-          <w:b/>
-          <w:bCs/>
-          <w:color w:val="4472C4" w:themeColor="accent5"/>
-        </w:rPr>
-        <w:t>id_departement</w:t>
-      </w:r>
-      <w:proofErr w:type="spellEnd"/>
-      <w:r>
-        <w:rPr>
-          <w:b/>
-          <w:bCs/>
-          <w:color w:val="4472C4" w:themeColor="accent5"/>
-        </w:rPr>
-        <w:t xml:space="preserve"> : </w:t>
+      <w:r>
+        <w:rPr>
+          <w:b/>
+          <w:bCs/>
+          <w:color w:val="4472C4" w:themeColor="accent5"/>
+        </w:rPr>
+        <w:t xml:space="preserve">id_departement : </w:t>
       </w:r>
       <w:r>
         <w:rPr>
@@ -6268,6 +6208,8 @@
         </w:rPr>
         <w:t>Commentaires du ticket</w:t>
       </w:r>
+      <w:bookmarkStart w:id="33" w:name="_GoBack"/>
+      <w:bookmarkEnd w:id="33"/>
     </w:p>
     <w:p>
       <w:pPr>
@@ -6347,7 +6289,6 @@
           <w:lang w:val="en-US"/>
         </w:rPr>
       </w:pPr>
-      <w:proofErr w:type="spellStart"/>
       <w:r>
         <w:rPr>
           <w:b/>
@@ -6357,7 +6298,6 @@
         </w:rPr>
         <w:t>id_status</w:t>
       </w:r>
-      <w:proofErr w:type="spellEnd"/>
       <w:r>
         <w:rPr>
           <w:b/>
@@ -6762,6 +6702,7 @@
           <w:bCs/>
           <w:color w:val="4472C4" w:themeColor="accent5"/>
         </w:rPr>
+        <w:lastRenderedPageBreak/>
         <w:t>Priorite</w:t>
       </w:r>
       <w:proofErr w:type="spellEnd"/>
@@ -6875,57 +6816,6 @@
           <w:color w:val="ED7D31" w:themeColor="accent2"/>
         </w:rPr>
       </w:pPr>
-      <w:r>
-        <w:rPr>
-          <w:noProof/>
-          <w:color w:val="ED7D31" w:themeColor="accent2"/>
-          <w:lang w:eastAsia="fr-CH"/>
-        </w:rPr>
-        <w:drawing>
-          <wp:inline distT="0" distB="0" distL="0" distR="0" wp14:anchorId="2FA7C620" wp14:editId="65A65AC6">
-            <wp:extent cx="5728970" cy="5972175"/>
-            <wp:effectExtent l="19050" t="19050" r="24130" b="28575"/>
-            <wp:docPr id="5" name="Picture 5"/>
-            <wp:cNvGraphicFramePr>
-              <a:graphicFrameLocks xmlns:a="http://schemas.openxmlformats.org/drawingml/2006/main" noChangeAspect="1"/>
-            </wp:cNvGraphicFramePr>
-            <a:graphic xmlns:a="http://schemas.openxmlformats.org/drawingml/2006/main">
-              <a:graphicData uri="http://schemas.openxmlformats.org/drawingml/2006/picture">
-                <pic:pic xmlns:pic="http://schemas.openxmlformats.org/drawingml/2006/picture">
-                  <pic:nvPicPr>
-                    <pic:cNvPr id="1" name=""/>
-                    <pic:cNvPicPr/>
-                  </pic:nvPicPr>
-                  <pic:blipFill rotWithShape="1">
-                    <a:blip r:embed="rId11"/>
-                    <a:srcRect l="551"/>
-                    <a:stretch/>
-                  </pic:blipFill>
-                  <pic:spPr bwMode="auto">
-                    <a:xfrm>
-                      <a:off x="0" y="0"/>
-                      <a:ext cx="5728970" cy="5972175"/>
-                    </a:xfrm>
-                    <a:prstGeom prst="rect">
-                      <a:avLst/>
-                    </a:prstGeom>
-                    <a:ln>
-                      <a:solidFill>
-                        <a:schemeClr val="accent5"/>
-                      </a:solidFill>
-                    </a:ln>
-                    <a:extLst>
-                      <a:ext uri="{53640926-AAD7-44D8-BBD7-CCE9431645EC}">
-                        <a14:shadowObscured xmlns:a14="http://schemas.microsoft.com/office/drawing/2010/main"/>
-                      </a:ext>
-                    </a:extLst>
-                  </pic:spPr>
-                </pic:pic>
-              </a:graphicData>
-            </a:graphic>
-          </wp:inline>
-        </w:drawing>
-      </w:r>
     </w:p>
     <w:p>
       <w:pPr>
@@ -7290,7 +7180,6 @@
           <w:bCs/>
           <w:color w:val="4472C4" w:themeColor="accent5"/>
         </w:rPr>
-        <w:lastRenderedPageBreak/>
         <w:t>Email :</w:t>
       </w:r>
       <w:r>
@@ -8340,7 +8229,6 @@
           <w:lang w:val="en-US"/>
         </w:rPr>
       </w:pPr>
-      <w:proofErr w:type="spellStart"/>
       <w:r>
         <w:rPr>
           <w:b/>
@@ -8348,17 +8236,7 @@
           <w:color w:val="4472C4" w:themeColor="accent5"/>
           <w:lang w:val="en-US"/>
         </w:rPr>
-        <w:t>id_status</w:t>
-      </w:r>
-      <w:proofErr w:type="spellEnd"/>
-      <w:r>
-        <w:rPr>
-          <w:b/>
-          <w:bCs/>
-          <w:color w:val="4472C4" w:themeColor="accent5"/>
-          <w:lang w:val="en-US"/>
-        </w:rPr>
-        <w:t xml:space="preserve">: </w:t>
+        <w:t xml:space="preserve">id_status: </w:t>
       </w:r>
       <w:proofErr w:type="spellStart"/>
       <w:r>
@@ -8492,6 +8370,7 @@
           <w:bCs/>
           <w:color w:val="4472C4" w:themeColor="accent5"/>
         </w:rPr>
+        <w:lastRenderedPageBreak/>
         <w:t>id_impacte</w:t>
       </w:r>
       <w:proofErr w:type="spellEnd"/>
@@ -8962,8 +8841,8 @@
       </w:r>
     </w:p>
     <w:sectPr>
-      <w:headerReference w:type="default" r:id="rId12"/>
-      <w:footerReference w:type="default" r:id="rId13"/>
+      <w:headerReference w:type="default" r:id="rId10"/>
+      <w:footerReference w:type="default" r:id="rId11"/>
       <w:pgSz w:w="11906" w:h="16838"/>
       <w:pgMar w:top="1985" w:right="1417" w:bottom="1417" w:left="1417" w:header="708" w:footer="708" w:gutter="0"/>
       <w:pgNumType w:start="0"/>
@@ -9009,19 +8888,11 @@
         <w:lang w:val="en-US"/>
       </w:rPr>
     </w:pPr>
-    <w:proofErr w:type="spellStart"/>
     <w:r>
       <w:rPr>
         <w:lang w:val="en-US"/>
       </w:rPr>
-      <w:t>Guiducci</w:t>
-    </w:r>
-    <w:proofErr w:type="spellEnd"/>
-    <w:r>
-      <w:rPr>
-        <w:lang w:val="en-US"/>
-      </w:rPr>
-      <w:t xml:space="preserve"> &amp; </w:t>
+      <w:t xml:space="preserve">Guiducci &amp; </w:t>
     </w:r>
     <w:proofErr w:type="spellStart"/>
     <w:r>
@@ -11387,7 +11258,7 @@
 </file>
 
 <file path=customXml/itemProps1.xml><?xml version="1.0" encoding="utf-8"?>
-<ds:datastoreItem xmlns:ds="http://schemas.openxmlformats.org/officeDocument/2006/customXml" ds:itemID="{A40FEE84-6266-4BF5-9074-414664E0C99F}">
+<ds:datastoreItem xmlns:ds="http://schemas.openxmlformats.org/officeDocument/2006/customXml" ds:itemID="{17BB46A4-7DF9-4243-B350-8506F919FE23}">
   <ds:schemaRefs>
     <ds:schemaRef ds:uri="http://schemas.openxmlformats.org/officeDocument/2006/bibliography"/>
   </ds:schemaRefs>

</xml_diff>